<commit_message>
Word doc is drafted
</commit_message>
<xml_diff>
--- a/Using GitHub for RStudio.docx
+++ b/Using GitHub for RStudio.docx
@@ -34,17 +34,82 @@
           <w:rPr>
             <w:rStyle w:val="Hyperlink"/>
           </w:rPr>
-          <w:t>https://usethis.r-lib.org/articles/articles/usethis-setup.html</w:t>
+          <w:t>Library</w:t>
         </w:r>
       </w:hyperlink>
-    </w:p>
-    <w:p>
+      <w:r>
+        <w:rPr>
+          <w:rStyle w:val="Hyperlink"/>
+        </w:rPr>
+        <w:t xml:space="preserve"> “</w:t>
+      </w:r>
+      <w:proofErr w:type="spellStart"/>
+      <w:r>
+        <w:rPr>
+          <w:rStyle w:val="Hyperlink"/>
+        </w:rPr>
+        <w:t>Usethis</w:t>
+      </w:r>
+      <w:proofErr w:type="spellEnd"/>
+      <w:r>
+        <w:rPr>
+          <w:rStyle w:val="Hyperlink"/>
+        </w:rPr>
+        <w:t>” Config and Setup for GitHub</w:t>
+      </w:r>
+    </w:p>
+    <w:p>
+      <w:pPr>
+        <w:rPr>
+          <w:rStyle w:val="Hyperlink"/>
+        </w:rPr>
+      </w:pPr>
       <w:hyperlink r:id="rId8" w:history="1">
         <w:r>
           <w:rPr>
             <w:rStyle w:val="Hyperlink"/>
           </w:rPr>
-          <w:t>https://happygitwithr.com/</w:t>
+          <w:t>Happy</w:t>
+        </w:r>
+      </w:hyperlink>
+      <w:r>
+        <w:rPr>
+          <w:rStyle w:val="Hyperlink"/>
+        </w:rPr>
+        <w:t xml:space="preserve"> Git with R</w:t>
+      </w:r>
+    </w:p>
+    <w:p>
+      <w:hyperlink r:id="rId9" w:history="1">
+        <w:r>
+          <w:rPr>
+            <w:rStyle w:val="Hyperlink"/>
+          </w:rPr>
+          <w:t>GitHub for Advanced Ecological Data Analysis</w:t>
+        </w:r>
+      </w:hyperlink>
+    </w:p>
+    <w:p>
+      <w:hyperlink r:id="rId10" w:history="1">
+        <w:r>
+          <w:rPr>
+            <w:rStyle w:val="Hyperlink"/>
+          </w:rPr>
+          <w:t xml:space="preserve">R for Excel Users – </w:t>
+        </w:r>
+        <w:proofErr w:type="spellStart"/>
+        <w:r>
+          <w:rPr>
+            <w:rStyle w:val="Hyperlink"/>
+          </w:rPr>
+          <w:t>Github</w:t>
+        </w:r>
+        <w:proofErr w:type="spellEnd"/>
+        <w:r>
+          <w:rPr>
+            <w:rStyle w:val="Hyperlink"/>
+          </w:rPr>
+          <w:t xml:space="preserve"> brief intro</w:t>
         </w:r>
       </w:hyperlink>
     </w:p>
@@ -144,7 +209,7 @@
       <w:r>
         <w:t xml:space="preserve">Be sure to sign up for the </w:t>
       </w:r>
-      <w:hyperlink r:id="rId9" w:history="1">
+      <w:hyperlink r:id="rId11" w:history="1">
         <w:r>
           <w:rPr>
             <w:rStyle w:val="Hyperlink"/>
@@ -197,7 +262,7 @@
       <w:r>
         <w:t xml:space="preserve">Go to </w:t>
       </w:r>
-      <w:hyperlink r:id="rId10" w:history="1">
+      <w:hyperlink r:id="rId12" w:history="1">
         <w:r>
           <w:rPr>
             <w:rStyle w:val="Hyperlink"/>
@@ -206,13 +271,7 @@
         </w:r>
       </w:hyperlink>
       <w:r>
-        <w:t xml:space="preserve"> and download then install Git to your computer. Take note of the file directory that it is installed to. Common </w:t>
-      </w:r>
-      <w:r>
-        <w:t xml:space="preserve">windows </w:t>
-      </w:r>
-      <w:r>
-        <w:t>directories for this might be:</w:t>
+        <w:t xml:space="preserve"> and download then install Git to your computer. Take note of the file directory that it is installed to. Common directories for this might be:</w:t>
       </w:r>
     </w:p>
     <w:p>
@@ -225,11 +284,16 @@
       <w:r>
         <w:t xml:space="preserve">    </w:t>
       </w:r>
+      <w:proofErr w:type="gramStart"/>
       <w:r>
         <w:t xml:space="preserve">   </w:t>
       </w:r>
       <w:r>
-        <w:t>(change to your username)</w:t>
+        <w:t>(</w:t>
+      </w:r>
+      <w:proofErr w:type="gramEnd"/>
+      <w:r>
+        <w:t>change to your username)</w:t>
       </w:r>
     </w:p>
     <w:p>
@@ -238,6 +302,27 @@
       </w:pPr>
       <w:r>
         <w:t>C:\Program Files\Git</w:t>
+      </w:r>
+    </w:p>
+    <w:p>
+      <w:pPr>
+        <w:pStyle w:val="ListParagraph"/>
+      </w:pPr>
+      <w:proofErr w:type="spellStart"/>
+      <w:r>
+        <w:t>usr</w:t>
+      </w:r>
+      <w:proofErr w:type="spellEnd"/>
+      <w:r>
+        <w:t xml:space="preserve">/local/git/bin/git </w:t>
+      </w:r>
+      <w:proofErr w:type="gramStart"/>
+      <w:r>
+        <w:t xml:space="preserve">   (</w:t>
+      </w:r>
+      <w:proofErr w:type="gramEnd"/>
+      <w:r>
+        <w:t>Mac OS)</w:t>
       </w:r>
     </w:p>
     <w:p>
@@ -329,7 +414,7 @@
                     <pic:cNvPicPr/>
                   </pic:nvPicPr>
                   <pic:blipFill>
-                    <a:blip r:embed="rId11"/>
+                    <a:blip r:embed="rId13"/>
                     <a:stretch>
                       <a:fillRect/>
                     </a:stretch>
@@ -398,7 +483,7 @@
                     <pic:cNvPicPr/>
                   </pic:nvPicPr>
                   <pic:blipFill>
-                    <a:blip r:embed="rId12"/>
+                    <a:blip r:embed="rId14"/>
                     <a:stretch>
                       <a:fillRect/>
                     </a:stretch>
@@ -462,7 +547,7 @@
                     <pic:cNvPicPr/>
                   </pic:nvPicPr>
                   <pic:blipFill>
-                    <a:blip r:embed="rId13"/>
+                    <a:blip r:embed="rId15"/>
                     <a:stretch>
                       <a:fillRect/>
                     </a:stretch>
@@ -493,7 +578,15 @@
         <w:pStyle w:val="ListParagraph"/>
       </w:pPr>
       <w:r>
-        <w:t xml:space="preserve">At this point you’ll see some random text that starts with “ssh-rsa”. Copy this! </w:t>
+        <w:t>At this point you’ll see some random text that starts with “</w:t>
+      </w:r>
+      <w:proofErr w:type="spellStart"/>
+      <w:r>
+        <w:t>ssh-rsa</w:t>
+      </w:r>
+      <w:proofErr w:type="spellEnd"/>
+      <w:r>
+        <w:t xml:space="preserve">”. Copy this! </w:t>
       </w:r>
     </w:p>
     <w:p>
@@ -508,7 +601,7 @@
       <w:r>
         <w:t xml:space="preserve">Open up github.com and go to your profile settings </w:t>
       </w:r>
-      <w:hyperlink r:id="rId14" w:history="1">
+      <w:hyperlink r:id="rId16" w:history="1">
         <w:r>
           <w:rPr>
             <w:rStyle w:val="Hyperlink"/>
@@ -585,24 +678,68 @@
       <w:pPr>
         <w:pStyle w:val="ListParagraph"/>
       </w:pPr>
-      <w:r>
-        <w:t>install.packages("usethis")</w:t>
-      </w:r>
-    </w:p>
-    <w:p>
-      <w:pPr>
-        <w:pStyle w:val="ListParagraph"/>
-      </w:pPr>
-      <w:r>
-        <w:t>library(usethis)</w:t>
-      </w:r>
-    </w:p>
-    <w:p>
-      <w:pPr>
-        <w:pStyle w:val="ListParagraph"/>
-      </w:pPr>
-      <w:r>
-        <w:t>use_git_config(user.name = "Wilfred Higgins", user.email = "w</w:t>
+      <w:proofErr w:type="spellStart"/>
+      <w:proofErr w:type="gramStart"/>
+      <w:r>
+        <w:t>install.packages</w:t>
+      </w:r>
+      <w:proofErr w:type="spellEnd"/>
+      <w:proofErr w:type="gramEnd"/>
+      <w:r>
+        <w:t>("</w:t>
+      </w:r>
+      <w:proofErr w:type="spellStart"/>
+      <w:r>
+        <w:t>usethis</w:t>
+      </w:r>
+      <w:proofErr w:type="spellEnd"/>
+      <w:r>
+        <w:t>")</w:t>
+      </w:r>
+    </w:p>
+    <w:p>
+      <w:pPr>
+        <w:pStyle w:val="ListParagraph"/>
+      </w:pPr>
+      <w:r>
+        <w:t>library(</w:t>
+      </w:r>
+      <w:proofErr w:type="spellStart"/>
+      <w:r>
+        <w:t>usethis</w:t>
+      </w:r>
+      <w:proofErr w:type="spellEnd"/>
+      <w:r>
+        <w:t>)</w:t>
+      </w:r>
+    </w:p>
+    <w:p>
+      <w:pPr>
+        <w:pStyle w:val="ListParagraph"/>
+      </w:pPr>
+      <w:proofErr w:type="spellStart"/>
+      <w:r>
+        <w:t>use_git_</w:t>
+      </w:r>
+      <w:proofErr w:type="gramStart"/>
+      <w:r>
+        <w:t>config</w:t>
+      </w:r>
+      <w:proofErr w:type="spellEnd"/>
+      <w:r>
+        <w:t>(</w:t>
+      </w:r>
+      <w:proofErr w:type="gramEnd"/>
+      <w:r>
+        <w:t xml:space="preserve">user.name = "Wilfred Higgins", </w:t>
+      </w:r>
+      <w:proofErr w:type="spellStart"/>
+      <w:r>
+        <w:t>user.email</w:t>
+      </w:r>
+      <w:proofErr w:type="spellEnd"/>
+      <w:r>
+        <w:t xml:space="preserve"> = "w</w:t>
       </w:r>
       <w:r>
         <w:t>f</w:t>
@@ -621,8 +758,21 @@
       <w:pPr>
         <w:pStyle w:val="ListParagraph"/>
       </w:pPr>
-      <w:r>
-        <w:t>git_sitrep()</w:t>
+      <w:proofErr w:type="spellStart"/>
+      <w:r>
+        <w:t>git_</w:t>
+      </w:r>
+      <w:proofErr w:type="gramStart"/>
+      <w:r>
+        <w:t>sitrep</w:t>
+      </w:r>
+      <w:proofErr w:type="spellEnd"/>
+      <w:r>
+        <w:t>(</w:t>
+      </w:r>
+      <w:proofErr w:type="gramEnd"/>
+      <w:r>
+        <w:t>)</w:t>
       </w:r>
       <w:r>
         <w:t xml:space="preserve"> # This shows current name, directory, and other settings</w:t>
@@ -660,7 +810,15 @@
     </w:p>
     <w:p>
       <w:r>
-        <w:t xml:space="preserve">A “repository” or “repo” is just git-speak for a folder containing all files relevant to what you’re working on. It is easiest to connect to an existing GitHub repo. If your work already exists on your computer, it’s simplest to establish a new repo on github.com, following the instructions below, then copy/paste the files over. Connecting to GitHub only works with RStudio Projects (which is a good thing). </w:t>
+        <w:t>A “repository” or “repo” is just git-</w:t>
+      </w:r>
+      <w:proofErr w:type="gramStart"/>
+      <w:r>
+        <w:t>speak</w:t>
+      </w:r>
+      <w:proofErr w:type="gramEnd"/>
+      <w:r>
+        <w:t xml:space="preserve"> for a folder containing all files relevant to what you’re working on. It is easiest to connect to an existing GitHub repo. If your work already exists on your computer, it’s simplest to establish a new repo on github.com, following the instructions below, then copy/paste the files over. Connecting to GitHub only works with RStudio Projects (which is a good thing). </w:t>
       </w:r>
     </w:p>
     <w:p>
@@ -696,9 +854,30 @@
         <w:t xml:space="preserve">we’ll use </w:t>
       </w:r>
       <w:r>
-        <w:t xml:space="preserve">the ADF&amp;G Commercial Fisheries account of “commfish” and the repo called “weiRends”: </w:t>
-      </w:r>
-      <w:hyperlink r:id="rId15" w:history="1">
+        <w:t>the ADF&amp;G Commercial Fisheries account of “</w:t>
+      </w:r>
+      <w:proofErr w:type="spellStart"/>
+      <w:r>
+        <w:t>commfish</w:t>
+      </w:r>
+      <w:proofErr w:type="spellEnd"/>
+      <w:proofErr w:type="gramStart"/>
+      <w:r>
+        <w:t>”</w:t>
+      </w:r>
+      <w:proofErr w:type="gramEnd"/>
+      <w:r>
+        <w:t xml:space="preserve"> and the repo called “</w:t>
+      </w:r>
+      <w:proofErr w:type="spellStart"/>
+      <w:r>
+        <w:t>weiRends</w:t>
+      </w:r>
+      <w:proofErr w:type="spellEnd"/>
+      <w:r>
+        <w:t xml:space="preserve">”: </w:t>
+      </w:r>
+      <w:hyperlink r:id="rId17" w:history="1">
         <w:r>
           <w:rPr>
             <w:rStyle w:val="Hyperlink"/>
@@ -741,7 +920,7 @@
       <w:r>
         <w:t xml:space="preserve"> address into the Repository URL (</w:t>
       </w:r>
-      <w:hyperlink r:id="rId16" w:history="1">
+      <w:hyperlink r:id="rId18" w:history="1">
         <w:r>
           <w:rPr>
             <w:rStyle w:val="Hyperlink"/>
@@ -819,7 +998,7 @@
                     <pic:cNvPicPr/>
                   </pic:nvPicPr>
                   <pic:blipFill>
-                    <a:blip r:embed="rId17"/>
+                    <a:blip r:embed="rId19"/>
                     <a:stretch>
                       <a:fillRect/>
                     </a:stretch>
@@ -910,8 +1089,21 @@
       </w:r>
     </w:p>
     <w:p>
-      <w:r>
-        <w:t>Often we’ll need to create a new repo for us to use. This is most easily done starting on github.com, creating a repo there, then syncing it to a local RProject.</w:t>
+      <w:proofErr w:type="gramStart"/>
+      <w:r>
+        <w:t>Often</w:t>
+      </w:r>
+      <w:proofErr w:type="gramEnd"/>
+      <w:r>
+        <w:t xml:space="preserve"> we’ll need to create a new repo for us to use. This is most easily done starting on github.com, creating a repo there, then syncing it to a local </w:t>
+      </w:r>
+      <w:proofErr w:type="spellStart"/>
+      <w:r>
+        <w:t>RProject</w:t>
+      </w:r>
+      <w:proofErr w:type="spellEnd"/>
+      <w:r>
+        <w:t>.</w:t>
       </w:r>
     </w:p>
     <w:p>
@@ -925,7 +1117,7 @@
       <w:r>
         <w:t xml:space="preserve">Create a new repo on github.com by clicking the green plus button or going to </w:t>
       </w:r>
-      <w:hyperlink r:id="rId18" w:history="1">
+      <w:hyperlink r:id="rId20" w:history="1">
         <w:r>
           <w:rPr>
             <w:rStyle w:val="Hyperlink"/>
@@ -952,7 +1144,20 @@
         <w:t>add</w:t>
       </w:r>
       <w:r>
-        <w:t xml:space="preserve"> a readme. (It’s optional but I usually add a .gitignore then select the template of R). </w:t>
+        <w:t xml:space="preserve"> a readme. (It’s optional but I usually add </w:t>
+      </w:r>
+      <w:proofErr w:type="gramStart"/>
+      <w:r>
+        <w:t>a .</w:t>
+      </w:r>
+      <w:proofErr w:type="spellStart"/>
+      <w:r>
+        <w:t>gitignore</w:t>
+      </w:r>
+      <w:proofErr w:type="spellEnd"/>
+      <w:proofErr w:type="gramEnd"/>
+      <w:r>
+        <w:t xml:space="preserve"> then select the template of R). </w:t>
       </w:r>
     </w:p>
     <w:p>
@@ -1213,8 +1418,18 @@
       </w:r>
     </w:p>
     <w:p>
-      <w:r>
-        <w:t xml:space="preserve">The .gitignore file can be set to tell Git to ignore those files and never try to sync them. I usually just leave this alone. </w:t>
+      <w:proofErr w:type="gramStart"/>
+      <w:r>
+        <w:t>The .</w:t>
+      </w:r>
+      <w:proofErr w:type="spellStart"/>
+      <w:r>
+        <w:t>gitignore</w:t>
+      </w:r>
+      <w:proofErr w:type="spellEnd"/>
+      <w:proofErr w:type="gramEnd"/>
+      <w:r>
+        <w:t xml:space="preserve"> file can be set to tell Git to ignore those files and never try to sync them. I usually just leave this alone. </w:t>
       </w:r>
     </w:p>
     <w:p>
@@ -1247,7 +1462,15 @@
         <w:t xml:space="preserve">et's say you change code of mine </w:t>
       </w:r>
       <w:r>
-        <w:t xml:space="preserve">that might break something </w:t>
+        <w:t xml:space="preserve">that might break </w:t>
+      </w:r>
+      <w:proofErr w:type="gramStart"/>
+      <w:r>
+        <w:t>something</w:t>
+      </w:r>
+      <w:proofErr w:type="gramEnd"/>
+      <w:r>
+        <w:t xml:space="preserve"> </w:t>
       </w:r>
       <w:r>
         <w:t xml:space="preserve">and you want me to review and/or accept changes. That's what a </w:t>
@@ -1294,6 +1517,11 @@
         <w:t xml:space="preserve">. </w:t>
       </w:r>
     </w:p>
+    <w:p>
+      <w:r>
+        <w:t>The worst thing that can happen is a “merge conflict” when two collaborators pushed to the same file without pulling first. Google for fixes on this. The best solution for this is to be diligent to prevent it!</w:t>
+      </w:r>
+    </w:p>
     <w:p/>
     <w:p>
       <w:r>
@@ -1302,7 +1530,7 @@
       <w:r>
         <w:br/>
       </w:r>
-      <w:hyperlink r:id="rId19" w:history="1">
+      <w:hyperlink r:id="rId21" w:history="1">
         <w:r>
           <w:rPr>
             <w:rStyle w:val="Hyperlink"/>
@@ -2353,7 +2581,6 @@
   <w:style w:type="character" w:default="1" w:styleId="DefaultParagraphFont">
     <w:name w:val="Default Paragraph Font"/>
     <w:uiPriority w:val="1"/>
-    <w:semiHidden/>
     <w:unhideWhenUsed/>
   </w:style>
   <w:style w:type="table" w:default="1" w:styleId="TableNormal">

</xml_diff>

<commit_message>
Presentation drafted and incorporates feedback
</commit_message>
<xml_diff>
--- a/Using GitHub for RStudio.docx
+++ b/Using GitHub for RStudio.docx
@@ -41,21 +41,7 @@
         <w:rPr>
           <w:rStyle w:val="Hyperlink"/>
         </w:rPr>
-        <w:t xml:space="preserve"> “</w:t>
-      </w:r>
-      <w:proofErr w:type="spellStart"/>
-      <w:r>
-        <w:rPr>
-          <w:rStyle w:val="Hyperlink"/>
-        </w:rPr>
-        <w:t>Usethis</w:t>
-      </w:r>
-      <w:proofErr w:type="spellEnd"/>
-      <w:r>
-        <w:rPr>
-          <w:rStyle w:val="Hyperlink"/>
-        </w:rPr>
-        <w:t>” Config and Setup for GitHub</w:t>
+        <w:t xml:space="preserve"> “Usethis” Config and Setup for GitHub</w:t>
       </w:r>
     </w:p>
     <w:p>
@@ -90,33 +76,25 @@
       </w:hyperlink>
     </w:p>
     <w:p>
-      <w:hyperlink r:id="rId10" w:history="1">
+      <w:hyperlink r:id="rId10" w:anchor="github-brief-intro-config" w:history="1">
         <w:r>
           <w:rPr>
             <w:rStyle w:val="Hyperlink"/>
           </w:rPr>
-          <w:t xml:space="preserve">R for Excel Users – </w:t>
-        </w:r>
-        <w:proofErr w:type="spellStart"/>
-        <w:r>
-          <w:rPr>
-            <w:rStyle w:val="Hyperlink"/>
-          </w:rPr>
-          <w:t>Github</w:t>
-        </w:r>
-        <w:proofErr w:type="spellEnd"/>
-        <w:r>
-          <w:rPr>
-            <w:rStyle w:val="Hyperlink"/>
-          </w:rPr>
-          <w:t xml:space="preserve"> brief intro</w:t>
+          <w:t>R for Excel Users – Github brief intro</w:t>
         </w:r>
       </w:hyperlink>
     </w:p>
     <w:p/>
     <w:p>
       <w:r>
-        <w:t xml:space="preserve">While it’s optional, I find it easiest to make Windows show you hidden folders and file extensions. This will later allow you to see exactly what the computer sees. Google for specific instructions. </w:t>
+        <w:t xml:space="preserve">While it’s optional, I find it easiest to make </w:t>
+      </w:r>
+      <w:r>
+        <w:t>your computer</w:t>
+      </w:r>
+      <w:r>
+        <w:t xml:space="preserve"> show you hidden folders and file extensions. This will later allow you to see exactly what the computer sees. Google for specific instructions. </w:t>
       </w:r>
     </w:p>
     <w:p/>
@@ -267,7 +245,7 @@
           <w:rPr>
             <w:rStyle w:val="Hyperlink"/>
           </w:rPr>
-          <w:t>https://git-scm.com/download/win</w:t>
+          <w:t>https://git-scm.com/download/</w:t>
         </w:r>
       </w:hyperlink>
       <w:r>
@@ -284,16 +262,11 @@
       <w:r>
         <w:t xml:space="preserve">    </w:t>
       </w:r>
-      <w:proofErr w:type="gramStart"/>
       <w:r>
         <w:t xml:space="preserve">   </w:t>
       </w:r>
       <w:r>
-        <w:t>(</w:t>
-      </w:r>
-      <w:proofErr w:type="gramEnd"/>
-      <w:r>
-        <w:t>change to your username)</w:t>
+        <w:t>(change to your username)</w:t>
       </w:r>
     </w:p>
     <w:p>
@@ -308,21 +281,8 @@
       <w:pPr>
         <w:pStyle w:val="ListParagraph"/>
       </w:pPr>
-      <w:proofErr w:type="spellStart"/>
-      <w:r>
-        <w:t>usr</w:t>
-      </w:r>
-      <w:proofErr w:type="spellEnd"/>
-      <w:r>
-        <w:t xml:space="preserve">/local/git/bin/git </w:t>
-      </w:r>
-      <w:proofErr w:type="gramStart"/>
-      <w:r>
-        <w:t xml:space="preserve">   (</w:t>
-      </w:r>
-      <w:proofErr w:type="gramEnd"/>
-      <w:r>
-        <w:t>Mac OS)</w:t>
+      <w:r>
+        <w:t>usr/local/git/bin/git    (Mac OS)</w:t>
       </w:r>
     </w:p>
     <w:p>
@@ -339,6 +299,9 @@
       </w:r>
       <w:r>
         <w:t xml:space="preserve"> and click through until installed. </w:t>
+      </w:r>
+      <w:r>
+        <w:t>(Git won’t show up as a program).</w:t>
       </w:r>
     </w:p>
     <w:p>
@@ -578,15 +541,7 @@
         <w:pStyle w:val="ListParagraph"/>
       </w:pPr>
       <w:r>
-        <w:t>At this point you’ll see some random text that starts with “</w:t>
-      </w:r>
-      <w:proofErr w:type="spellStart"/>
-      <w:r>
-        <w:t>ssh-rsa</w:t>
-      </w:r>
-      <w:proofErr w:type="spellEnd"/>
-      <w:r>
-        <w:t xml:space="preserve">”. Copy this! </w:t>
+        <w:t xml:space="preserve">At this point you’ll see some random text that starts with “ssh-rsa”. Copy this! </w:t>
       </w:r>
     </w:p>
     <w:p>
@@ -678,21 +633,34 @@
       <w:pPr>
         <w:pStyle w:val="ListParagraph"/>
       </w:pPr>
-      <w:proofErr w:type="spellStart"/>
-      <w:proofErr w:type="gramStart"/>
-      <w:r>
-        <w:t>install.packages</w:t>
-      </w:r>
-      <w:proofErr w:type="spellEnd"/>
-      <w:proofErr w:type="gramEnd"/>
-      <w:r>
-        <w:t>("</w:t>
-      </w:r>
-      <w:proofErr w:type="spellStart"/>
-      <w:r>
-        <w:t>usethis</w:t>
-      </w:r>
-      <w:proofErr w:type="spellEnd"/>
+      <w:r>
+        <w:t>install.packages("usethis")</w:t>
+      </w:r>
+    </w:p>
+    <w:p>
+      <w:pPr>
+        <w:pStyle w:val="ListParagraph"/>
+      </w:pPr>
+      <w:r>
+        <w:t>library(usethis)</w:t>
+      </w:r>
+    </w:p>
+    <w:p>
+      <w:pPr>
+        <w:pStyle w:val="ListParagraph"/>
+      </w:pPr>
+      <w:r>
+        <w:t>use_git_config(user.name = "Wilfred Higgins", user.email = "w</w:t>
+      </w:r>
+      <w:r>
+        <w:t>f</w:t>
+      </w:r>
+      <w:r>
+        <w:t>higgins@alaska.</w:t>
+      </w:r>
+      <w:r>
+        <w:t>edu</w:t>
+      </w:r>
       <w:r>
         <w:t>")</w:t>
       </w:r>
@@ -702,77 +670,7 @@
         <w:pStyle w:val="ListParagraph"/>
       </w:pPr>
       <w:r>
-        <w:t>library(</w:t>
-      </w:r>
-      <w:proofErr w:type="spellStart"/>
-      <w:r>
-        <w:t>usethis</w:t>
-      </w:r>
-      <w:proofErr w:type="spellEnd"/>
-      <w:r>
-        <w:t>)</w:t>
-      </w:r>
-    </w:p>
-    <w:p>
-      <w:pPr>
-        <w:pStyle w:val="ListParagraph"/>
-      </w:pPr>
-      <w:proofErr w:type="spellStart"/>
-      <w:r>
-        <w:t>use_git_</w:t>
-      </w:r>
-      <w:proofErr w:type="gramStart"/>
-      <w:r>
-        <w:t>config</w:t>
-      </w:r>
-      <w:proofErr w:type="spellEnd"/>
-      <w:r>
-        <w:t>(</w:t>
-      </w:r>
-      <w:proofErr w:type="gramEnd"/>
-      <w:r>
-        <w:t xml:space="preserve">user.name = "Wilfred Higgins", </w:t>
-      </w:r>
-      <w:proofErr w:type="spellStart"/>
-      <w:r>
-        <w:t>user.email</w:t>
-      </w:r>
-      <w:proofErr w:type="spellEnd"/>
-      <w:r>
-        <w:t xml:space="preserve"> = "w</w:t>
-      </w:r>
-      <w:r>
-        <w:t>f</w:t>
-      </w:r>
-      <w:r>
-        <w:t>higgins@alaska.</w:t>
-      </w:r>
-      <w:r>
-        <w:t>edu</w:t>
-      </w:r>
-      <w:r>
-        <w:t>")</w:t>
-      </w:r>
-    </w:p>
-    <w:p>
-      <w:pPr>
-        <w:pStyle w:val="ListParagraph"/>
-      </w:pPr>
-      <w:proofErr w:type="spellStart"/>
-      <w:r>
-        <w:t>git_</w:t>
-      </w:r>
-      <w:proofErr w:type="gramStart"/>
-      <w:r>
-        <w:t>sitrep</w:t>
-      </w:r>
-      <w:proofErr w:type="spellEnd"/>
-      <w:r>
-        <w:t>(</w:t>
-      </w:r>
-      <w:proofErr w:type="gramEnd"/>
-      <w:r>
-        <w:t>)</w:t>
+        <w:t>git_sitrep()</w:t>
       </w:r>
       <w:r>
         <w:t xml:space="preserve"> # This shows current name, directory, and other settings</w:t>
@@ -810,15 +708,7 @@
     </w:p>
     <w:p>
       <w:r>
-        <w:t>A “repository” or “repo” is just git-</w:t>
-      </w:r>
-      <w:proofErr w:type="gramStart"/>
-      <w:r>
-        <w:t>speak</w:t>
-      </w:r>
-      <w:proofErr w:type="gramEnd"/>
-      <w:r>
-        <w:t xml:space="preserve"> for a folder containing all files relevant to what you’re working on. It is easiest to connect to an existing GitHub repo. If your work already exists on your computer, it’s simplest to establish a new repo on github.com, following the instructions below, then copy/paste the files over. Connecting to GitHub only works with RStudio Projects (which is a good thing). </w:t>
+        <w:t xml:space="preserve">A “repository” or “repo” is just git-speak for a folder containing all files relevant to what you’re working on. It is easiest to connect to an existing GitHub repo. If your work already exists on your computer, it’s simplest to establish a new repo on github.com, following the instructions below, then copy/paste the files over. Connecting to GitHub only works with RStudio Projects (which is a good thing). </w:t>
       </w:r>
     </w:p>
     <w:p>
@@ -854,28 +744,7 @@
         <w:t xml:space="preserve">we’ll use </w:t>
       </w:r>
       <w:r>
-        <w:t>the ADF&amp;G Commercial Fisheries account of “</w:t>
-      </w:r>
-      <w:proofErr w:type="spellStart"/>
-      <w:r>
-        <w:t>commfish</w:t>
-      </w:r>
-      <w:proofErr w:type="spellEnd"/>
-      <w:proofErr w:type="gramStart"/>
-      <w:r>
-        <w:t>”</w:t>
-      </w:r>
-      <w:proofErr w:type="gramEnd"/>
-      <w:r>
-        <w:t xml:space="preserve"> and the repo called “</w:t>
-      </w:r>
-      <w:proofErr w:type="spellStart"/>
-      <w:r>
-        <w:t>weiRends</w:t>
-      </w:r>
-      <w:proofErr w:type="spellEnd"/>
-      <w:r>
-        <w:t xml:space="preserve">”: </w:t>
+        <w:t xml:space="preserve">the ADF&amp;G Commercial Fisheries account of “commfish” and the repo called “weiRends”: </w:t>
       </w:r>
       <w:hyperlink r:id="rId17" w:history="1">
         <w:r>
@@ -1089,21 +958,11 @@
       </w:r>
     </w:p>
     <w:p>
-      <w:proofErr w:type="gramStart"/>
-      <w:r>
-        <w:t>Often</w:t>
-      </w:r>
-      <w:proofErr w:type="gramEnd"/>
-      <w:r>
-        <w:t xml:space="preserve"> we’ll need to create a new repo for us to use. This is most easily done starting on github.com, creating a repo there, then syncing it to a local </w:t>
-      </w:r>
-      <w:proofErr w:type="spellStart"/>
-      <w:r>
-        <w:t>RProject</w:t>
-      </w:r>
-      <w:proofErr w:type="spellEnd"/>
-      <w:r>
-        <w:t>.</w:t>
+      <w:r>
+        <w:t>Often,</w:t>
+      </w:r>
+      <w:r>
+        <w:t xml:space="preserve"> we’ll need to create a new repo for us to use. This is most easily done starting on github.com, creating a repo there, then syncing it to a local RProject.</w:t>
       </w:r>
     </w:p>
     <w:p>
@@ -1144,20 +1003,7 @@
         <w:t>add</w:t>
       </w:r>
       <w:r>
-        <w:t xml:space="preserve"> a readme. (It’s optional but I usually add </w:t>
-      </w:r>
-      <w:proofErr w:type="gramStart"/>
-      <w:r>
-        <w:t>a .</w:t>
-      </w:r>
-      <w:proofErr w:type="spellStart"/>
-      <w:r>
-        <w:t>gitignore</w:t>
-      </w:r>
-      <w:proofErr w:type="spellEnd"/>
-      <w:proofErr w:type="gramEnd"/>
-      <w:r>
-        <w:t xml:space="preserve"> then select the template of R). </w:t>
+        <w:t xml:space="preserve"> a readme. (It’s optional but I usually add a .gitignore then select the template of R). </w:t>
       </w:r>
     </w:p>
     <w:p>
@@ -1181,13 +1027,7 @@
         </w:numPr>
       </w:pPr>
       <w:r>
-        <w:t xml:space="preserve">Same as step </w:t>
-      </w:r>
-      <w:r>
-        <w:t>4</w:t>
-      </w:r>
-      <w:r>
-        <w:t xml:space="preserve"> in Part 2a</w:t>
+        <w:t>Same as step 4 in Part 2a</w:t>
       </w:r>
     </w:p>
     <w:p>
@@ -1418,18 +1258,16 @@
       </w:r>
     </w:p>
     <w:p>
-      <w:proofErr w:type="gramStart"/>
-      <w:r>
-        <w:t>The .</w:t>
-      </w:r>
-      <w:proofErr w:type="spellStart"/>
-      <w:r>
-        <w:t>gitignore</w:t>
-      </w:r>
-      <w:proofErr w:type="spellEnd"/>
-      <w:proofErr w:type="gramEnd"/>
-      <w:r>
-        <w:t xml:space="preserve"> file can be set to tell Git to ignore those files and never try to sync them. I usually just leave this alone. </w:t>
+      <w:r>
+        <w:t xml:space="preserve">If you get an error during pushing data, there are most likely changed files on the github.com repo; pull first. </w:t>
+      </w:r>
+    </w:p>
+    <w:p>
+      <w:r>
+        <w:t>The .gitignore file can be set to tell Git to ignore those files and never try to sync them. I usually just leave this alone</w:t>
+      </w:r>
+      <w:r>
+        <w:t xml:space="preserve"> but it’s helpful to tell Git to not prompt you to try to sync those files. </w:t>
       </w:r>
     </w:p>
     <w:p>
@@ -1445,35 +1283,46 @@
     </w:p>
     <w:p>
       <w:r>
-        <w:t xml:space="preserve">If you get an error during pushing data, there are most likely changed files on the github.com repo; pull first. </w:t>
-      </w:r>
-    </w:p>
-    <w:p>
-      <w:r>
-        <w:t xml:space="preserve">The more </w:t>
-      </w:r>
-      <w:r>
-        <w:t xml:space="preserve">advanced part is </w:t>
-      </w:r>
-      <w:r>
-        <w:t>collaborating on code changes. L</w:t>
-      </w:r>
-      <w:r>
-        <w:t xml:space="preserve">et's say you change code of mine </w:t>
+        <w:t xml:space="preserve">Sometimes you might be collaborating with someone who you don’t want to grant “push” access to. They can still collaborate using a “Pull Request”. </w:t>
+      </w:r>
+      <w:r>
+        <w:t xml:space="preserve"> L</w:t>
+      </w:r>
+      <w:r>
+        <w:t xml:space="preserve">et's say </w:t>
+      </w:r>
+      <w:r>
+        <w:t>they</w:t>
+      </w:r>
+      <w:r>
+        <w:t xml:space="preserve"> change code of </w:t>
+      </w:r>
+      <w:r>
+        <w:t xml:space="preserve">yours </w:t>
       </w:r>
       <w:r>
         <w:t xml:space="preserve">that might break </w:t>
       </w:r>
-      <w:proofErr w:type="gramStart"/>
-      <w:r>
-        <w:t>something</w:t>
-      </w:r>
-      <w:proofErr w:type="gramEnd"/>
+      <w:r>
+        <w:t>something,</w:t>
+      </w:r>
       <w:r>
         <w:t xml:space="preserve"> </w:t>
       </w:r>
       <w:r>
-        <w:t xml:space="preserve">and you want me to review and/or accept changes. That's what a </w:t>
+        <w:t xml:space="preserve">and you want to review </w:t>
+      </w:r>
+      <w:r>
+        <w:t xml:space="preserve">it before </w:t>
+      </w:r>
+      <w:r>
+        <w:t>accept</w:t>
+      </w:r>
+      <w:r>
+        <w:t>ing all</w:t>
+      </w:r>
+      <w:r>
+        <w:t xml:space="preserve"> changes. That's what a </w:t>
       </w:r>
       <w:r>
         <w:t>“</w:t>
@@ -1491,7 +1340,25 @@
         <w:t>:</w:t>
       </w:r>
       <w:r>
-        <w:t xml:space="preserve"> you're requesting that I pull your code into the master document.</w:t>
+        <w:t xml:space="preserve"> </w:t>
+      </w:r>
+      <w:r>
+        <w:t>they’re</w:t>
+      </w:r>
+      <w:r>
+        <w:t xml:space="preserve"> requesting that </w:t>
+      </w:r>
+      <w:r>
+        <w:t xml:space="preserve">you </w:t>
+      </w:r>
+      <w:r>
+        <w:t xml:space="preserve">pull </w:t>
+      </w:r>
+      <w:r>
+        <w:t xml:space="preserve">their </w:t>
+      </w:r>
+      <w:r>
+        <w:t>code into the master document.</w:t>
       </w:r>
       <w:r>
         <w:t xml:space="preserve"> </w:t>
@@ -1536,6 +1403,19 @@
             <w:rStyle w:val="Hyperlink"/>
           </w:rPr>
           <w:t>justin.priest@alaska.gov</w:t>
+        </w:r>
+      </w:hyperlink>
+      <w:r>
+        <w:t xml:space="preserve"> </w:t>
+      </w:r>
+    </w:p>
+    <w:p>
+      <w:hyperlink r:id="rId22" w:history="1">
+        <w:r>
+          <w:rPr>
+            <w:rStyle w:val="Hyperlink"/>
+          </w:rPr>
+          <w:t>justinpriest.ak@gmail.com</w:t>
         </w:r>
       </w:hyperlink>
       <w:r>
@@ -2581,6 +2461,7 @@
   <w:style w:type="character" w:default="1" w:styleId="DefaultParagraphFont">
     <w:name w:val="Default Paragraph Font"/>
     <w:uiPriority w:val="1"/>
+    <w:semiHidden/>
     <w:unhideWhenUsed/>
   </w:style>
   <w:style w:type="table" w:default="1" w:styleId="TableNormal">

</xml_diff>